<commit_message>
Modified layout, added contact info, changed menu items, updated content
</commit_message>
<xml_diff>
--- a/src/content/docx/Index.docx
+++ b/src/content/docx/Index.docx
@@ -4,15 +4,6 @@
   <w:body>
     <w:p>
       <w:pPr>
-        <w:pStyle w:val="berschrift2"/>
-      </w:pPr>
-      <w:r>
-        <w:t>Herzlich willkommen</w:t>
-      </w:r>
-    </w:p>
-    <w:p/>
-    <w:p>
-      <w:pPr>
         <w:pStyle w:val="berschrift3"/>
       </w:pPr>
       <w:r>
@@ -21,10 +12,10 @@
     </w:p>
     <w:p>
       <w:r>
-        <w:t>Die Betriebserlaubnis ist da, wir freuen uns auf die Kinder und können es kaum erwarten</w:t>
-      </w:r>
-      <w:r>
-        <w:t xml:space="preserve">, alle Familien kennen zu lernen! </w:t>
+        <w:t>W</w:t>
+      </w:r>
+      <w:r>
+        <w:t xml:space="preserve">ir freuen uns auf die Kinder und können es kaum erwarten, alle Familien kennen zu lernen! </w:t>
       </w:r>
       <w:r>
         <w:rPr>
@@ -57,27 +48,79 @@
     </w:p>
     <w:p>
       <w:r>
-        <w:t>Wir hoffen, dass wir den Betrieb in unserem nagelneuen Waldkindergarten in Plankenfels (Scherleithen) am 25.05.2020 für Eure Liebsten eröffnen können</w:t>
-      </w:r>
-      <w:r>
-        <w:t>.</w:t>
-      </w:r>
-    </w:p>
-    <w:p/>
+        <w:t xml:space="preserve">Wir hoffen, dass wir den Betrieb in unserem Waldkindergarten </w:t>
+      </w:r>
+      <w:r>
+        <w:t>bei</w:t>
+      </w:r>
+      <w:r>
+        <w:t xml:space="preserve"> Plankenfels am 25.05.2020 für Eure Liebsten eröffnen können.</w:t>
+      </w:r>
+    </w:p>
     <w:p>
       <w:pPr>
         <w:pStyle w:val="berschrift3"/>
       </w:pPr>
       <w:r>
-        <w:t>Disclaimer</w:t>
-      </w:r>
-    </w:p>
-    <w:p>
-      <w:r>
-        <w:t>Aufgrund der aktuellen gesetzlichen Bestimmungen (Sars-CoV-2 Pandemie), müssen wir den geplanten "Tag der offenen Tür" leider verschieben</w:t>
-      </w:r>
-      <w:r>
-        <w:t>.</w:t>
+        <w:t>Hinweis</w:t>
+      </w:r>
+    </w:p>
+    <w:p>
+      <w:r>
+        <w:t>Aufgrund der aktuellen gesetzlichen Bestimmungen (Sars-CoV-2 Pandemie), müssen wir den geplanten "Tag der offenen Tür" leider verschieben.</w:t>
+      </w:r>
+    </w:p>
+    <w:p>
+      <w:pPr>
+        <w:pStyle w:val="berschrift3"/>
+      </w:pPr>
+      <w:r>
+        <w:t>Offene Stellen</w:t>
+      </w:r>
+    </w:p>
+    <w:p>
+      <w:pPr>
+        <w:jc w:val="center"/>
+      </w:pPr>
+      <w:r>
+        <w:t>Der Waldkindergarten in Plankenfels sucht Personal!</w:t>
+      </w:r>
+    </w:p>
+    <w:p>
+      <w:pPr>
+        <w:jc w:val="center"/>
+      </w:pPr>
+      <w:r>
+        <w:t>Wer Lust hat, die Kinder im Waldkindergarten zu begleiten, sie in ihren Lernerfahrungen zu unterstützen und den Alltag mit und für sie zu gestalten, kann sich gerne bei uns melden!</w:t>
+      </w:r>
+    </w:p>
+    <w:p>
+      <w:pPr>
+        <w:jc w:val="center"/>
+      </w:pPr>
+      <w:r>
+        <w:t xml:space="preserve">(ErzieherInnen, ErzieherInnen im Anerkennungsjahr, KinderpflegerInnen, </w:t>
+      </w:r>
+      <w:proofErr w:type="spellStart"/>
+      <w:r>
+        <w:t>HeilerziehungspflegerInnen</w:t>
+      </w:r>
+      <w:proofErr w:type="spellEnd"/>
+      <w:r>
+        <w:t>, SPS1 und SPS2 PraktikantInnen, FÖJ, FSJ, …)</w:t>
+      </w:r>
+    </w:p>
+    <w:p>
+      <w:pPr>
+        <w:jc w:val="center"/>
+      </w:pPr>
+      <w:r>
+        <w:t>Wir freuen uns riesig auf weiteres Personal! :-)</w:t>
+      </w:r>
+    </w:p>
+    <w:p>
+      <w:r>
+        <w:t>Bewerbungen und Fragen bitte per Post oder E-Mail an den Verein (Träger) richten.</w:t>
       </w:r>
     </w:p>
     <w:sectPr>
@@ -536,6 +579,7 @@
   <w:style w:type="character" w:default="1" w:styleId="Absatz-Standardschriftart">
     <w:name w:val="Default Paragraph Font"/>
     <w:uiPriority w:val="1"/>
+    <w:semiHidden/>
     <w:unhideWhenUsed/>
   </w:style>
   <w:style w:type="table" w:default="1" w:styleId="NormaleTabelle">

</xml_diff>

<commit_message>
Changed header and navigation and updated content
</commit_message>
<xml_diff>
--- a/src/content/docx/Index.docx
+++ b/src/content/docx/Index.docx
@@ -7,30 +7,38 @@
         <w:pStyle w:val="berschrift3"/>
       </w:pPr>
       <w:r>
-        <w:t>Waldkindergarten Plankenfels eröffnet am Montag 25.05.20</w:t>
-      </w:r>
-      <w:r>
-        <w:t>20</w:t>
-      </w:r>
-    </w:p>
-    <w:p>
-      <w:r>
-        <w:t>Die Kinder freuen sich – die Eltern und Erzieher ebenso: Endlich geht es los!</w:t>
-      </w:r>
-    </w:p>
-    <w:p>
-      <w:r>
-        <w:t xml:space="preserve">Kommenden Montag, am 25.05.20, eröffnet der neue Waldkindergarten Plankenfels mit einer ersten Gruppe. Die pädagogische Leitung Annalena Hofmann vom Trägerverein Wiesenttal e. V. begrüßt sechs Kinder im Alter zwischen drei und sieben Jahren auf einer großen Lichtung zwischen Schressendorf und Scherleithen in ihrem neuen Kindergartenalltag. </w:t>
-      </w:r>
-    </w:p>
-    <w:p>
-      <w:r>
-        <w:t xml:space="preserve">Zwischen Tipi, Matschplatz, Werkbank und Feuerstelle können die Kinder die umliegenden Wälder der Fränkischen Schweiz erkunden. Mehr als genug Platz, frische Luft und eine kleine Gruppe Kinder – die besten Voraussetzungen also, um in Corona-Zeiten sicher spielen und lernen zu können. Diese räumlichen Gegebenheiten sind auch ein Grund, warum das Bayerische Staatsministerium Waldkindergärten nach der Corona-Pause mit als erste wieder geöffnet hat – selbstverständlich auch hier mit einem strengen Hygienekonzept. </w:t>
-      </w:r>
-    </w:p>
-    <w:p>
-      <w:r>
-        <w:t>So muss auch in Plankenfels die geplante Eröffnungsfeier und der Schnuppertag noch etwas warten, bis größere Gruppen wieder zusammenkommen dürfen. In der Zwischenzeit können sich interessierte Eltern direkt bei Annalena Hofmann unter folgenden Kontaktdaten informieren:</w:t>
+        <w:t>Aktuelles</w:t>
+      </w:r>
+    </w:p>
+    <w:p>
+      <w:r>
+        <w:t>Der Kindergarten ist seit dem 25.05.2020 mit 6 Kindern in Betrieb.</w:t>
+      </w:r>
+    </w:p>
+    <w:p>
+      <w:r>
+        <w:t xml:space="preserve">Wir nehmen weiterhin </w:t>
+      </w:r>
+      <w:r>
+        <w:t>(Neu)-</w:t>
+      </w:r>
+      <w:r>
+        <w:t>Anmeldungen</w:t>
+      </w:r>
+      <w:r>
+        <w:t xml:space="preserve"> für die Kinderbetreuung </w:t>
+      </w:r>
+      <w:r>
+        <w:t>ab September 2020 an.</w:t>
+      </w:r>
+      <w:r>
+        <w:t xml:space="preserve"> Anmeldungen, Fragen oder Termin-Wünsche bitte an </w:t>
+      </w:r>
+      <w:r>
+        <w:t>Annalena Hofmann</w:t>
+      </w:r>
+      <w:r>
+        <w:t xml:space="preserve"> richten.</w:t>
       </w:r>
     </w:p>
     <w:tbl>
@@ -64,8 +72,16 @@
                 <w:tab w:val="left" w:pos="960"/>
               </w:tabs>
             </w:pPr>
+            <w:hyperlink r:id="rId4" w:history="1">
+              <w:r>
+                <w:rPr>
+                  <w:rStyle w:val="Hyperlink"/>
+                </w:rPr>
+                <w:t>leitung@waldkindergarten-plankenfels.de</w:t>
+              </w:r>
+            </w:hyperlink>
             <w:r>
-              <w:t>leitung@waldkindergarten-plankenfels.de</w:t>
+              <w:t xml:space="preserve"> </w:t>
             </w:r>
             <w:r>
               <w:tab/>
@@ -96,10 +112,26 @@
         </w:tc>
       </w:tr>
     </w:tbl>
-    <w:p/>
-    <w:p>
-      <w:r>
-        <w:t>Neu-Anmeldungen sind ab sofort sowie zum neuen Kindergartenjahr ab September 2020 noch möglich. Die Plankenfelser Waldkinder freuen sich jedenfalls auf alle Spielkameraden, mit denen sie jetzt ihren neuen Waldkindergarten einweihen und gestalten können.</w:t>
+    <w:p>
+      <w:pPr>
+        <w:spacing w:after="0"/>
+      </w:pPr>
+    </w:p>
+    <w:p>
+      <w:r>
+        <w:t xml:space="preserve">Die Plankenfelser Waldkinder freuen sich auf alle Spielkameraden, mit denen sie </w:t>
+      </w:r>
+      <w:r>
+        <w:t>in Zukunft</w:t>
+      </w:r>
+      <w:r>
+        <w:t xml:space="preserve"> ihren Waldkindergarten</w:t>
+      </w:r>
+      <w:r>
+        <w:t xml:space="preserve"> weiter</w:t>
+      </w:r>
+      <w:r>
+        <w:t xml:space="preserve"> gestalten können.</w:t>
       </w:r>
     </w:p>
     <w:p>
@@ -107,25 +139,12 @@
         <w:pStyle w:val="berschrift3"/>
       </w:pPr>
       <w:r>
-        <w:t>Hinweis</w:t>
-      </w:r>
-    </w:p>
-    <w:p>
-      <w:r>
-        <w:t>Aufgrund der aktuellen gesetzlichen Bestimmungen (Sars-CoV-2 Pandemie), müssen wir den geplanten "Tag der offenen Tür" leider verschieben.</w:t>
-      </w:r>
-    </w:p>
-    <w:p>
-      <w:pPr>
-        <w:pStyle w:val="berschrift3"/>
-      </w:pPr>
-      <w:r>
         <w:t>Offene Stellen</w:t>
       </w:r>
     </w:p>
     <w:p>
       <w:r>
-        <w:t>Der Waldkindergarten in Plankenfels sucht Personal!</w:t>
+        <w:t>Der Waldkindergarten in Plankenfels sucht Personal (ab September 2020)!</w:t>
       </w:r>
     </w:p>
     <w:p>
@@ -135,10 +154,16 @@
     </w:p>
     <w:p>
       <w:r>
-        <w:t>(ErzieherInnen, ErzieherInnen im Anerkennungsjahr, KinderpflegerInnen, HeilerziehungspflegerInnen, SPS1 und SPS2 PraktikantInnen, FÖJ, FSJ, …)</w:t>
-      </w:r>
-    </w:p>
-    <w:p>
+        <w:t>Gefragt sind ErzieherInnen, ErzieherInnen im Anerkennungsjahr, KinderpflegerInnen, HeilerziehungspflegerInnen, SPS1 und SPS2 PraktikantInnen, FÖJ, FSJ sowie alle vergleichbaren Qualifikationen.</w:t>
+      </w:r>
+    </w:p>
+    <w:p>
+      <w:r>
+        <w:t>Bewerbungen und Fragen bitte per Post oder E-Mail an den Verein (Träger) richten.</w:t>
+      </w:r>
+      <w:r>
+        <w:t xml:space="preserve"> </w:t>
+      </w:r>
       <w:r>
         <w:t xml:space="preserve">Wir freuen uns riesig auf weiteres Personal! </w:t>
       </w:r>
@@ -162,8 +187,16 @@
       </w:r>
     </w:p>
     <w:p>
-      <w:r>
-        <w:t>Bewerbungen und Fragen bitte per Post oder E-Mail an den Verein (Träger) richten.</w:t>
+      <w:pPr>
+        <w:pStyle w:val="berschrift3"/>
+      </w:pPr>
+      <w:r>
+        <w:t>Hinweis</w:t>
+      </w:r>
+    </w:p>
+    <w:p>
+      <w:r>
+        <w:t>Aufgrund der aktuellen gesetzlichen Bestimmungen (Sars-CoV-2 Pandemie), müssen wir den geplanten "Tag der offenen Tür" leider verschieben.</w:t>
       </w:r>
     </w:p>
     <w:sectPr>
@@ -691,6 +724,29 @@
       </w:tblBorders>
     </w:tblPr>
   </w:style>
+  <w:style w:type="character" w:styleId="Hyperlink">
+    <w:name w:val="Hyperlink"/>
+    <w:basedOn w:val="Absatz-Standardschriftart"/>
+    <w:uiPriority w:val="99"/>
+    <w:unhideWhenUsed/>
+    <w:rsid w:val="004B717E"/>
+    <w:rPr>
+      <w:color w:val="0563C1" w:themeColor="hyperlink"/>
+      <w:u w:val="single"/>
+    </w:rPr>
+  </w:style>
+  <w:style w:type="character" w:styleId="NichtaufgelsteErwhnung">
+    <w:name w:val="Unresolved Mention"/>
+    <w:basedOn w:val="Absatz-Standardschriftart"/>
+    <w:uiPriority w:val="99"/>
+    <w:semiHidden/>
+    <w:unhideWhenUsed/>
+    <w:rsid w:val="004B717E"/>
+    <w:rPr>
+      <w:color w:val="605E5C"/>
+      <w:shd w:val="clear" w:color="auto" w:fill="E1DFDD"/>
+    </w:rPr>
+  </w:style>
 </w:styles>
 </file>
 

</xml_diff>

<commit_message>
Latest gatsby v2 version before migration to 3.0.0
</commit_message>
<xml_diff>
--- a/src/content/docx/Index.docx
+++ b/src/content/docx/Index.docx
@@ -1,6 +1,6 @@
 
 <file path=word/document.xml><?xml version="1.0" encoding="utf-8"?>
-<w:document xmlns:wpc="http://schemas.microsoft.com/office/word/2010/wordprocessingCanvas" xmlns:cx="http://schemas.microsoft.com/office/drawing/2014/chartex" xmlns:cx1="http://schemas.microsoft.com/office/drawing/2015/9/8/chartex" xmlns:cx2="http://schemas.microsoft.com/office/drawing/2015/10/21/chartex" xmlns:cx3="http://schemas.microsoft.com/office/drawing/2016/5/9/chartex" xmlns:cx4="http://schemas.microsoft.com/office/drawing/2016/5/10/chartex" xmlns:cx5="http://schemas.microsoft.com/office/drawing/2016/5/11/chartex" xmlns:cx6="http://schemas.microsoft.com/office/drawing/2016/5/12/chartex" xmlns:cx7="http://schemas.microsoft.com/office/drawing/2016/5/13/chartex" xmlns:cx8="http://schemas.microsoft.com/office/drawing/2016/5/14/chartex" xmlns:mc="http://schemas.openxmlformats.org/markup-compatibility/2006" xmlns:aink="http://schemas.microsoft.com/office/drawing/2016/ink" xmlns:am3d="http://schemas.microsoft.com/office/drawing/2017/model3d" xmlns:o="urn:schemas-microsoft-com:office:office" xmlns:r="http://schemas.openxmlformats.org/officeDocument/2006/relationships" xmlns:m="http://schemas.openxmlformats.org/officeDocument/2006/math" xmlns:v="urn:schemas-microsoft-com:vml" xmlns:wp14="http://schemas.microsoft.com/office/word/2010/wordprocessingDrawing" xmlns:wp="http://schemas.openxmlformats.org/drawingml/2006/wordprocessingDrawing" xmlns:w10="urn:schemas-microsoft-com:office:word" xmlns:w="http://schemas.openxmlformats.org/wordprocessingml/2006/main" xmlns:w14="http://schemas.microsoft.com/office/word/2010/wordml" xmlns:w15="http://schemas.microsoft.com/office/word/2012/wordml" xmlns:w16cex="http://schemas.microsoft.com/office/word/2018/wordml/cex" xmlns:w16cid="http://schemas.microsoft.com/office/word/2016/wordml/cid" xmlns:w16="http://schemas.microsoft.com/office/word/2018/wordml" xmlns:w16se="http://schemas.microsoft.com/office/word/2015/wordml/symex" xmlns:wpg="http://schemas.microsoft.com/office/word/2010/wordprocessingGroup" xmlns:wpi="http://schemas.microsoft.com/office/word/2010/wordprocessingInk" xmlns:wne="http://schemas.microsoft.com/office/word/2006/wordml" xmlns:wps="http://schemas.microsoft.com/office/word/2010/wordprocessingShape" mc:Ignorable="w14 w15 w16se w16cid w16 w16cex wp14">
+<w:document xmlns:wpc="http://schemas.microsoft.com/office/word/2010/wordprocessingCanvas" xmlns:cx="http://schemas.microsoft.com/office/drawing/2014/chartex" xmlns:cx1="http://schemas.microsoft.com/office/drawing/2015/9/8/chartex" xmlns:cx2="http://schemas.microsoft.com/office/drawing/2015/10/21/chartex" xmlns:cx3="http://schemas.microsoft.com/office/drawing/2016/5/9/chartex" xmlns:cx4="http://schemas.microsoft.com/office/drawing/2016/5/10/chartex" xmlns:cx5="http://schemas.microsoft.com/office/drawing/2016/5/11/chartex" xmlns:cx6="http://schemas.microsoft.com/office/drawing/2016/5/12/chartex" xmlns:cx7="http://schemas.microsoft.com/office/drawing/2016/5/13/chartex" xmlns:cx8="http://schemas.microsoft.com/office/drawing/2016/5/14/chartex" xmlns:mc="http://schemas.openxmlformats.org/markup-compatibility/2006" xmlns:aink="http://schemas.microsoft.com/office/drawing/2016/ink" xmlns:am3d="http://schemas.microsoft.com/office/drawing/2017/model3d" xmlns:o="urn:schemas-microsoft-com:office:office" xmlns:r="http://schemas.openxmlformats.org/officeDocument/2006/relationships" xmlns:m="http://schemas.openxmlformats.org/officeDocument/2006/math" xmlns:v="urn:schemas-microsoft-com:vml" xmlns:wp14="http://schemas.microsoft.com/office/word/2010/wordprocessingDrawing" xmlns:wp="http://schemas.openxmlformats.org/drawingml/2006/wordprocessingDrawing" xmlns:w10="urn:schemas-microsoft-com:office:word" xmlns:w="http://schemas.openxmlformats.org/wordprocessingml/2006/main" xmlns:w14="http://schemas.microsoft.com/office/word/2010/wordml" xmlns:w15="http://schemas.microsoft.com/office/word/2012/wordml" xmlns:w16cex="http://schemas.microsoft.com/office/word/2018/wordml/cex" xmlns:w16cid="http://schemas.microsoft.com/office/word/2016/wordml/cid" xmlns:w16="http://schemas.microsoft.com/office/word/2018/wordml" xmlns:w16sdtdh="http://schemas.microsoft.com/office/word/2020/wordml/sdtdatahash" xmlns:w16se="http://schemas.microsoft.com/office/word/2015/wordml/symex" xmlns:wpg="http://schemas.microsoft.com/office/word/2010/wordprocessingGroup" xmlns:wpi="http://schemas.microsoft.com/office/word/2010/wordprocessingInk" xmlns:wne="http://schemas.microsoft.com/office/word/2006/wordml" xmlns:wps="http://schemas.microsoft.com/office/word/2010/wordprocessingShape" mc:Ignorable="w14 w15 w16se w16cid w16 w16cex w16sdtdh wp14">
   <w:body>
     <w:p>
       <w:pPr>
@@ -10,193 +10,221 @@
         <w:t>Aktuelles</w:t>
       </w:r>
     </w:p>
-    <w:p>
-      <w:r>
-        <w:t>Der Kindergarten ist seit dem 25.05.2020 mit 6 Kindern in Betrieb.</w:t>
-      </w:r>
-    </w:p>
-    <w:p>
-      <w:r>
-        <w:t xml:space="preserve">Wir nehmen weiterhin </w:t>
-      </w:r>
-      <w:r>
-        <w:t>(Neu)-</w:t>
-      </w:r>
-      <w:r>
-        <w:t>Anmeldungen</w:t>
-      </w:r>
-      <w:r>
-        <w:t xml:space="preserve"> für die Kinderbetreuung </w:t>
-      </w:r>
-      <w:r>
-        <w:t>ab September 2020 an.</w:t>
-      </w:r>
-      <w:r>
-        <w:t xml:space="preserve"> Anmeldungen, Fragen oder Termin-Wünsche bitte an </w:t>
-      </w:r>
-      <w:r>
-        <w:t>Annalena Hofmann</w:t>
-      </w:r>
-      <w:r>
-        <w:t xml:space="preserve"> richten.</w:t>
-      </w:r>
-    </w:p>
-    <w:tbl>
-      <w:tblPr>
-        <w:tblStyle w:val="Tabellenraster"/>
-        <w:tblW w:w="0" w:type="auto"/>
-        <w:tblLook w:val="04A0" w:firstRow="1" w:lastRow="0" w:firstColumn="1" w:lastColumn="0" w:noHBand="0" w:noVBand="1"/>
-      </w:tblPr>
-      <w:tblGrid>
-        <w:gridCol w:w="892"/>
-        <w:gridCol w:w="8170"/>
-      </w:tblGrid>
-      <w:tr>
-        <w:tc>
-          <w:tcPr>
-            <w:tcW w:w="846" w:type="dxa"/>
-          </w:tcPr>
-          <w:p>
-            <w:r>
-              <w:t>E-Mail</w:t>
-            </w:r>
-          </w:p>
-        </w:tc>
-        <w:tc>
-          <w:tcPr>
-            <w:tcW w:w="8216" w:type="dxa"/>
-          </w:tcPr>
-          <w:p>
-            <w:pPr>
-              <w:tabs>
-                <w:tab w:val="left" w:pos="960"/>
-              </w:tabs>
-            </w:pPr>
-            <w:hyperlink r:id="rId4" w:history="1">
-              <w:r>
-                <w:rPr>
-                  <w:rStyle w:val="Hyperlink"/>
-                </w:rPr>
-                <w:t>leitung@waldkindergarten-plankenfels.de</w:t>
-              </w:r>
-            </w:hyperlink>
-            <w:r>
-              <w:t xml:space="preserve"> </w:t>
-            </w:r>
-            <w:r>
-              <w:tab/>
-            </w:r>
-          </w:p>
-        </w:tc>
-      </w:tr>
-      <w:tr>
-        <w:tc>
-          <w:tcPr>
-            <w:tcW w:w="846" w:type="dxa"/>
-          </w:tcPr>
-          <w:p>
-            <w:r>
-              <w:t>Telefon</w:t>
-            </w:r>
-          </w:p>
-        </w:tc>
-        <w:tc>
-          <w:tcPr>
-            <w:tcW w:w="8216" w:type="dxa"/>
-          </w:tcPr>
-          <w:p>
-            <w:r>
-              <w:t>09196/998466</w:t>
-            </w:r>
-          </w:p>
-        </w:tc>
-      </w:tr>
-    </w:tbl>
-    <w:p>
-      <w:pPr>
-        <w:spacing w:after="0"/>
-      </w:pPr>
-    </w:p>
-    <w:p>
-      <w:r>
-        <w:t xml:space="preserve">Die Plankenfelser Waldkinder freuen sich auf alle Spielkameraden, mit denen sie </w:t>
-      </w:r>
-      <w:r>
-        <w:t>in Zukunft</w:t>
-      </w:r>
-      <w:r>
-        <w:t xml:space="preserve"> ihren Waldkindergarten</w:t>
-      </w:r>
-      <w:r>
-        <w:t xml:space="preserve"> weiter</w:t>
-      </w:r>
-      <w:r>
-        <w:t xml:space="preserve"> gestalten können.</w:t>
-      </w:r>
-    </w:p>
-    <w:p>
-      <w:pPr>
-        <w:pStyle w:val="berschrift3"/>
-      </w:pPr>
-      <w:r>
-        <w:t>Offene Stellen</w:t>
-      </w:r>
-    </w:p>
-    <w:p>
-      <w:r>
-        <w:t>Der Waldkindergarten in Plankenfels sucht Personal (ab September 2020)!</w:t>
-      </w:r>
-    </w:p>
-    <w:p>
-      <w:r>
-        <w:t>Wer Lust hat, die Kinder im Waldkindergarten zu begleiten, sie in ihren Lernerfahrungen zu unterstützen und den Alltag mit und für sie zu gestalten, kann sich gerne bei uns melden!</w:t>
-      </w:r>
-    </w:p>
-    <w:p>
-      <w:r>
-        <w:t>Gefragt sind ErzieherInnen, ErzieherInnen im Anerkennungsjahr, KinderpflegerInnen, HeilerziehungspflegerInnen, SPS1 und SPS2 PraktikantInnen, FÖJ, FSJ sowie alle vergleichbaren Qualifikationen.</w:t>
-      </w:r>
-    </w:p>
-    <w:p>
-      <w:r>
-        <w:t>Bewerbungen und Fragen bitte per Post oder E-Mail an den Verein (Träger) richten.</w:t>
-      </w:r>
-      <w:r>
+    <w:p/>
+    <w:p>
+      <w:pPr>
+        <w:rPr>
+          <w:b/>
+          <w:bCs/>
+        </w:rPr>
+      </w:pPr>
+      <w:r>
+        <w:rPr>
+          <w:b/>
+          <w:bCs/>
+        </w:rPr>
+        <w:t>Wir suchen zum nächstmöglichen Zeitpunkt</w:t>
+      </w:r>
+      <w:r>
+        <w:rPr>
+          <w:b/>
+          <w:bCs/>
+        </w:rPr>
         <w:t xml:space="preserve"> </w:t>
       </w:r>
       <w:r>
-        <w:t xml:space="preserve">Wir freuen uns riesig auf weiteres Personal! </w:t>
-      </w:r>
-      <w:r>
-        <w:rPr>
-          <mc:AlternateContent>
-            <mc:Choice Requires="w16se"/>
-            <mc:Fallback>
-              <w:rFonts w:ascii="Segoe UI Emoji" w:eastAsia="Segoe UI Emoji" w:hAnsi="Segoe UI Emoji" w:cs="Segoe UI Emoji"/>
-            </mc:Fallback>
-          </mc:AlternateContent>
-        </w:rPr>
-        <mc:AlternateContent>
-          <mc:Choice Requires="w16se">
-            <w16se:symEx w16se:font="Segoe UI Emoji" w16se:char="1F60A"/>
-          </mc:Choice>
-          <mc:Fallback>
-            <w:t>😊</w:t>
-          </mc:Fallback>
-        </mc:AlternateContent>
-      </w:r>
-    </w:p>
-    <w:p>
-      <w:pPr>
-        <w:pStyle w:val="berschrift3"/>
-      </w:pPr>
-      <w:r>
-        <w:t>Hinweis</w:t>
-      </w:r>
-    </w:p>
-    <w:p>
-      <w:r>
-        <w:t>Aufgrund der aktuellen gesetzlichen Bestimmungen (Sars-CoV-2 Pandemie), müssen wir den geplanten "Tag der offenen Tür" leider verschieben.</w:t>
+        <w:rPr>
+          <w:b/>
+          <w:bCs/>
+        </w:rPr>
+        <w:t>eine/n motivierte/n und engagierte/n</w:t>
+      </w:r>
+      <w:r>
+        <w:rPr>
+          <w:b/>
+          <w:bCs/>
+        </w:rPr>
+        <w:t xml:space="preserve"> </w:t>
+      </w:r>
+      <w:r>
+        <w:rPr>
+          <w:b/>
+          <w:bCs/>
+        </w:rPr>
+        <w:t>Erzieher/in oder Kinderpfleger/in (m/w/d)</w:t>
+      </w:r>
+      <w:r>
+        <w:rPr>
+          <w:b/>
+          <w:bCs/>
+        </w:rPr>
+        <w:t xml:space="preserve"> </w:t>
+      </w:r>
+      <w:r>
+        <w:rPr>
+          <w:b/>
+          <w:bCs/>
+        </w:rPr>
+        <w:t>in Vollzeit</w:t>
+      </w:r>
+    </w:p>
+    <w:p>
+      <w:pPr>
+        <w:pBdr>
+          <w:top w:val="single" w:sz="4" w:space="1" w:color="auto"/>
+          <w:bottom w:val="single" w:sz="4" w:space="1" w:color="auto"/>
+          <w:between w:val="single" w:sz="4" w:space="1" w:color="auto"/>
+        </w:pBdr>
+        <w:jc w:val="center"/>
+        <w:rPr>
+          <w:b/>
+          <w:bCs/>
+        </w:rPr>
+      </w:pPr>
+    </w:p>
+    <w:p>
+      <w:pPr>
+        <w:rPr>
+          <w:b/>
+          <w:bCs/>
+        </w:rPr>
+      </w:pPr>
+      <w:r>
+        <w:rPr>
+          <w:b/>
+          <w:bCs/>
+        </w:rPr>
+        <w:t>Haben Sie Interesse ...</w:t>
+      </w:r>
+    </w:p>
+    <w:p>
+      <w:pPr>
+        <w:pStyle w:val="Listenabsatz"/>
+        <w:numPr>
+          <w:ilvl w:val="0"/>
+          <w:numId w:val="1"/>
+        </w:numPr>
+      </w:pPr>
+      <w:r>
+        <w:t>eine wertschätzende und motivierende Arbeitsatmosphäre zu erfahren</w:t>
+      </w:r>
+    </w:p>
+    <w:p>
+      <w:pPr>
+        <w:pStyle w:val="Listenabsatz"/>
+        <w:numPr>
+          <w:ilvl w:val="0"/>
+          <w:numId w:val="1"/>
+        </w:numPr>
+      </w:pPr>
+      <w:r>
+        <w:t>einen situationsorientierten Tagesablauf mitzugestalten, der auf die Bedürfnisse der Kinder abgestimmt ist</w:t>
+      </w:r>
+    </w:p>
+    <w:p>
+      <w:pPr>
+        <w:pStyle w:val="Listenabsatz"/>
+        <w:numPr>
+          <w:ilvl w:val="0"/>
+          <w:numId w:val="1"/>
+        </w:numPr>
+      </w:pPr>
+      <w:r>
+        <w:t>den pädagogischen Freiraum für Ihre eigenen Ideen zu bekommen</w:t>
+      </w:r>
+    </w:p>
+    <w:p>
+      <w:pPr>
+        <w:pStyle w:val="Listenabsatz"/>
+        <w:numPr>
+          <w:ilvl w:val="0"/>
+          <w:numId w:val="1"/>
+        </w:numPr>
+      </w:pPr>
+      <w:r>
+        <w:t>Teil eines jungen dynamischen Teams zu sein</w:t>
+      </w:r>
+    </w:p>
+    <w:p>
+      <w:pPr>
+        <w:pStyle w:val="Listenabsatz"/>
+        <w:numPr>
+          <w:ilvl w:val="0"/>
+          <w:numId w:val="1"/>
+        </w:numPr>
+      </w:pPr>
+      <w:r>
+        <w:t>jeden Tag an der frischen Luft zu sein</w:t>
+      </w:r>
+    </w:p>
+    <w:p>
+      <w:pPr>
+        <w:pStyle w:val="Listenabsatz"/>
+        <w:numPr>
+          <w:ilvl w:val="0"/>
+          <w:numId w:val="1"/>
+        </w:numPr>
+      </w:pPr>
+      <w:r>
+        <w:t>kreativ und naturorientiert zu arbeiten</w:t>
+      </w:r>
+    </w:p>
+    <w:p>
+      <w:pPr>
+        <w:rPr>
+          <w:b/>
+          <w:bCs/>
+        </w:rPr>
+      </w:pPr>
+      <w:r>
+        <w:rPr>
+          <w:b/>
+          <w:bCs/>
+        </w:rPr>
+        <w:t>Dann schicken Sie uns eine Bewerbung zu!</w:t>
+      </w:r>
+    </w:p>
+    <w:p>
+      <w:pPr>
+        <w:pBdr>
+          <w:top w:val="single" w:sz="4" w:space="1" w:color="auto"/>
+          <w:bottom w:val="single" w:sz="4" w:space="1" w:color="auto"/>
+        </w:pBdr>
+        <w:rPr>
+          <w:b/>
+          <w:bCs/>
+        </w:rPr>
+      </w:pPr>
+    </w:p>
+    <w:p>
+      <w:r>
+        <w:t>Wir bieten Ihnen eine kreative, abwechslungsreiche und vielseitige Tätigkeit und freuen uns auf Ihre Bewerbung:</w:t>
+      </w:r>
+    </w:p>
+    <w:p>
+      <w:r>
+        <w:t>Waldkindergarten Mäusewiese Plankenfels</w:t>
+      </w:r>
+      <w:r>
+        <w:br/>
+        <w:t>Scherleithen 5</w:t>
+      </w:r>
+      <w:r>
+        <w:br/>
+        <w:t>95515 Plankenfels</w:t>
+      </w:r>
+    </w:p>
+    <w:p>
+      <w:r>
+        <w:t>Frau Annalena Hofmann, Kindergartenleitung</w:t>
+      </w:r>
+      <w:r>
+        <w:br/>
+        <w:t>Telefon: 0176 42087893</w:t>
+      </w:r>
+      <w:r>
+        <w:br/>
+        <w:t>Mail: leitung@waldkindergarten-plankenfels.de</w:t>
       </w:r>
     </w:p>
     <w:sectPr>
@@ -209,8 +237,129 @@
 </w:document>
 </file>
 
+<file path=word/numbering.xml><?xml version="1.0" encoding="utf-8"?>
+<w:numbering xmlns:wpc="http://schemas.microsoft.com/office/word/2010/wordprocessingCanvas" xmlns:cx="http://schemas.microsoft.com/office/drawing/2014/chartex" xmlns:cx1="http://schemas.microsoft.com/office/drawing/2015/9/8/chartex" xmlns:cx2="http://schemas.microsoft.com/office/drawing/2015/10/21/chartex" xmlns:cx3="http://schemas.microsoft.com/office/drawing/2016/5/9/chartex" xmlns:cx4="http://schemas.microsoft.com/office/drawing/2016/5/10/chartex" xmlns:cx5="http://schemas.microsoft.com/office/drawing/2016/5/11/chartex" xmlns:cx6="http://schemas.microsoft.com/office/drawing/2016/5/12/chartex" xmlns:cx7="http://schemas.microsoft.com/office/drawing/2016/5/13/chartex" xmlns:cx8="http://schemas.microsoft.com/office/drawing/2016/5/14/chartex" xmlns:mc="http://schemas.openxmlformats.org/markup-compatibility/2006" xmlns:aink="http://schemas.microsoft.com/office/drawing/2016/ink" xmlns:am3d="http://schemas.microsoft.com/office/drawing/2017/model3d" xmlns:o="urn:schemas-microsoft-com:office:office" xmlns:r="http://schemas.openxmlformats.org/officeDocument/2006/relationships" xmlns:m="http://schemas.openxmlformats.org/officeDocument/2006/math" xmlns:v="urn:schemas-microsoft-com:vml" xmlns:wp14="http://schemas.microsoft.com/office/word/2010/wordprocessingDrawing" xmlns:wp="http://schemas.openxmlformats.org/drawingml/2006/wordprocessingDrawing" xmlns:w10="urn:schemas-microsoft-com:office:word" xmlns:w="http://schemas.openxmlformats.org/wordprocessingml/2006/main" xmlns:w14="http://schemas.microsoft.com/office/word/2010/wordml" xmlns:w15="http://schemas.microsoft.com/office/word/2012/wordml" xmlns:w16cex="http://schemas.microsoft.com/office/word/2018/wordml/cex" xmlns:w16cid="http://schemas.microsoft.com/office/word/2016/wordml/cid" xmlns:w16="http://schemas.microsoft.com/office/word/2018/wordml" xmlns:w16sdtdh="http://schemas.microsoft.com/office/word/2020/wordml/sdtdatahash" xmlns:w16se="http://schemas.microsoft.com/office/word/2015/wordml/symex" xmlns:wpg="http://schemas.microsoft.com/office/word/2010/wordprocessingGroup" xmlns:wpi="http://schemas.microsoft.com/office/word/2010/wordprocessingInk" xmlns:wne="http://schemas.microsoft.com/office/word/2006/wordml" xmlns:wps="http://schemas.microsoft.com/office/word/2010/wordprocessingShape" mc:Ignorable="w14 w15 w16se w16cid w16 w16cex w16sdtdh wp14">
+  <w:abstractNum w:abstractNumId="0" w15:restartNumberingAfterBreak="0">
+    <w:nsid w:val="2CC00C90"/>
+    <w:multiLevelType w:val="hybridMultilevel"/>
+    <w:tmpl w:val="32B0DBF8"/>
+    <w:lvl w:ilvl="0" w:tplc="04070001">
+      <w:start w:val="1"/>
+      <w:numFmt w:val="bullet"/>
+      <w:lvlText w:val=""/>
+      <w:lvlJc w:val="left"/>
+      <w:pPr>
+        <w:ind w:left="720" w:hanging="360"/>
+      </w:pPr>
+      <w:rPr>
+        <w:rFonts w:ascii="Symbol" w:hAnsi="Symbol" w:hint="default"/>
+      </w:rPr>
+    </w:lvl>
+    <w:lvl w:ilvl="1" w:tplc="04070003" w:tentative="1">
+      <w:start w:val="1"/>
+      <w:numFmt w:val="bullet"/>
+      <w:lvlText w:val="o"/>
+      <w:lvlJc w:val="left"/>
+      <w:pPr>
+        <w:ind w:left="1440" w:hanging="360"/>
+      </w:pPr>
+      <w:rPr>
+        <w:rFonts w:ascii="Courier New" w:hAnsi="Courier New" w:cs="Courier New" w:hint="default"/>
+      </w:rPr>
+    </w:lvl>
+    <w:lvl w:ilvl="2" w:tplc="04070005" w:tentative="1">
+      <w:start w:val="1"/>
+      <w:numFmt w:val="bullet"/>
+      <w:lvlText w:val=""/>
+      <w:lvlJc w:val="left"/>
+      <w:pPr>
+        <w:ind w:left="2160" w:hanging="360"/>
+      </w:pPr>
+      <w:rPr>
+        <w:rFonts w:ascii="Wingdings" w:hAnsi="Wingdings" w:hint="default"/>
+      </w:rPr>
+    </w:lvl>
+    <w:lvl w:ilvl="3" w:tplc="04070001" w:tentative="1">
+      <w:start w:val="1"/>
+      <w:numFmt w:val="bullet"/>
+      <w:lvlText w:val=""/>
+      <w:lvlJc w:val="left"/>
+      <w:pPr>
+        <w:ind w:left="2880" w:hanging="360"/>
+      </w:pPr>
+      <w:rPr>
+        <w:rFonts w:ascii="Symbol" w:hAnsi="Symbol" w:hint="default"/>
+      </w:rPr>
+    </w:lvl>
+    <w:lvl w:ilvl="4" w:tplc="04070003" w:tentative="1">
+      <w:start w:val="1"/>
+      <w:numFmt w:val="bullet"/>
+      <w:lvlText w:val="o"/>
+      <w:lvlJc w:val="left"/>
+      <w:pPr>
+        <w:ind w:left="3600" w:hanging="360"/>
+      </w:pPr>
+      <w:rPr>
+        <w:rFonts w:ascii="Courier New" w:hAnsi="Courier New" w:cs="Courier New" w:hint="default"/>
+      </w:rPr>
+    </w:lvl>
+    <w:lvl w:ilvl="5" w:tplc="04070005" w:tentative="1">
+      <w:start w:val="1"/>
+      <w:numFmt w:val="bullet"/>
+      <w:lvlText w:val=""/>
+      <w:lvlJc w:val="left"/>
+      <w:pPr>
+        <w:ind w:left="4320" w:hanging="360"/>
+      </w:pPr>
+      <w:rPr>
+        <w:rFonts w:ascii="Wingdings" w:hAnsi="Wingdings" w:hint="default"/>
+      </w:rPr>
+    </w:lvl>
+    <w:lvl w:ilvl="6" w:tplc="04070001" w:tentative="1">
+      <w:start w:val="1"/>
+      <w:numFmt w:val="bullet"/>
+      <w:lvlText w:val=""/>
+      <w:lvlJc w:val="left"/>
+      <w:pPr>
+        <w:ind w:left="5040" w:hanging="360"/>
+      </w:pPr>
+      <w:rPr>
+        <w:rFonts w:ascii="Symbol" w:hAnsi="Symbol" w:hint="default"/>
+      </w:rPr>
+    </w:lvl>
+    <w:lvl w:ilvl="7" w:tplc="04070003" w:tentative="1">
+      <w:start w:val="1"/>
+      <w:numFmt w:val="bullet"/>
+      <w:lvlText w:val="o"/>
+      <w:lvlJc w:val="left"/>
+      <w:pPr>
+        <w:ind w:left="5760" w:hanging="360"/>
+      </w:pPr>
+      <w:rPr>
+        <w:rFonts w:ascii="Courier New" w:hAnsi="Courier New" w:cs="Courier New" w:hint="default"/>
+      </w:rPr>
+    </w:lvl>
+    <w:lvl w:ilvl="8" w:tplc="04070005" w:tentative="1">
+      <w:start w:val="1"/>
+      <w:numFmt w:val="bullet"/>
+      <w:lvlText w:val=""/>
+      <w:lvlJc w:val="left"/>
+      <w:pPr>
+        <w:ind w:left="6480" w:hanging="360"/>
+      </w:pPr>
+      <w:rPr>
+        <w:rFonts w:ascii="Wingdings" w:hAnsi="Wingdings" w:hint="default"/>
+      </w:rPr>
+    </w:lvl>
+  </w:abstractNum>
+  <w:num w:numId="1">
+    <w:abstractNumId w:val="0"/>
+  </w:num>
+</w:numbering>
+</file>
+
 <file path=word/styles.xml><?xml version="1.0" encoding="utf-8"?>
-<w:styles xmlns:mc="http://schemas.openxmlformats.org/markup-compatibility/2006" xmlns:r="http://schemas.openxmlformats.org/officeDocument/2006/relationships" xmlns:w="http://schemas.openxmlformats.org/wordprocessingml/2006/main" xmlns:w14="http://schemas.microsoft.com/office/word/2010/wordml" xmlns:w15="http://schemas.microsoft.com/office/word/2012/wordml" xmlns:w16cex="http://schemas.microsoft.com/office/word/2018/wordml/cex" xmlns:w16cid="http://schemas.microsoft.com/office/word/2016/wordml/cid" xmlns:w16="http://schemas.microsoft.com/office/word/2018/wordml" xmlns:w16se="http://schemas.microsoft.com/office/word/2015/wordml/symex" mc:Ignorable="w14 w15 w16se w16cid w16 w16cex">
+<w:styles xmlns:mc="http://schemas.openxmlformats.org/markup-compatibility/2006" xmlns:r="http://schemas.openxmlformats.org/officeDocument/2006/relationships" xmlns:w="http://schemas.openxmlformats.org/wordprocessingml/2006/main" xmlns:w14="http://schemas.microsoft.com/office/word/2010/wordml" xmlns:w15="http://schemas.microsoft.com/office/word/2012/wordml" xmlns:w16cex="http://schemas.microsoft.com/office/word/2018/wordml/cex" xmlns:w16cid="http://schemas.microsoft.com/office/word/2016/wordml/cid" xmlns:w16="http://schemas.microsoft.com/office/word/2018/wordml" xmlns:w16sdtdh="http://schemas.microsoft.com/office/word/2020/wordml/sdtdatahash" xmlns:w16se="http://schemas.microsoft.com/office/word/2015/wordml/symex" mc:Ignorable="w14 w15 w16se w16cid w16 w16cex w16sdtdh">
   <w:docDefaults>
     <w:rPrDefault>
       <w:rPr>
@@ -747,6 +896,17 @@
       <w:shd w:val="clear" w:color="auto" w:fill="E1DFDD"/>
     </w:rPr>
   </w:style>
+  <w:style w:type="paragraph" w:styleId="Listenabsatz">
+    <w:name w:val="List Paragraph"/>
+    <w:basedOn w:val="Standard"/>
+    <w:uiPriority w:val="34"/>
+    <w:qFormat/>
+    <w:rsid w:val="003D4285"/>
+    <w:pPr>
+      <w:ind w:left="720"/>
+      <w:contextualSpacing/>
+    </w:pPr>
+  </w:style>
 </w:styles>
 </file>
 
@@ -1043,4 +1203,16 @@
     </a:ext>
   </a:extLst>
 </a:theme>
+</file>
+
+<file path=customXml/item1.xml><?xml version="1.0" encoding="utf-8"?>
+<b:Sources xmlns:b="http://schemas.openxmlformats.org/officeDocument/2006/bibliography" xmlns="http://schemas.openxmlformats.org/officeDocument/2006/bibliography" SelectedStyle="\APASixthEditionOfficeOnline.xsl" StyleName="APA" Version="6"/>
+</file>
+
+<file path=customXml/itemProps1.xml><?xml version="1.0" encoding="utf-8"?>
+<ds:datastoreItem xmlns:ds="http://schemas.openxmlformats.org/officeDocument/2006/customXml" ds:itemID="{5F242D3F-56E3-4838-A89D-2096C69415FD}">
+  <ds:schemaRefs>
+    <ds:schemaRef ds:uri="http://schemas.openxmlformats.org/officeDocument/2006/bibliography"/>
+  </ds:schemaRefs>
+</ds:datastoreItem>
 </file>
</xml_diff>